<commit_message>
Fikset på mit eget manus
</commit_message>
<xml_diff>
--- a/Dokumentasjon/Prosess Manus til Endre.docx
+++ b/Dokumentasjon/Prosess Manus til Endre.docx
@@ -21,70 +21,204 @@
       <w:r>
         <w:t>Idemyldring</w:t>
       </w:r>
+    </w:p>
+    <w:p>
+      <w:pPr>
+        <w:pStyle w:val="Overskrift2"/>
+        <w:numPr>
+          <w:ilvl w:val="0"/>
+          <w:numId w:val="1"/>
+        </w:numPr>
+      </w:pPr>
+      <w:r>
+        <w:t>Prototype</w:t>
+      </w:r>
+    </w:p>
+    <w:p>
+      <w:pPr>
+        <w:pStyle w:val="Overskrift2"/>
+        <w:numPr>
+          <w:ilvl w:val="0"/>
+          <w:numId w:val="1"/>
+        </w:numPr>
+      </w:pPr>
+      <w:r>
+        <w:t>Intervjuer</w:t>
+      </w:r>
+    </w:p>
+    <w:p>
+      <w:pPr>
+        <w:pStyle w:val="Overskrift2"/>
+        <w:numPr>
+          <w:ilvl w:val="0"/>
+          <w:numId w:val="1"/>
+        </w:numPr>
+      </w:pPr>
+      <w:r>
+        <w:t>Betaversjon</w:t>
+      </w:r>
+    </w:p>
+    <w:p>
+      <w:pPr>
+        <w:pStyle w:val="Overskrift2"/>
+        <w:numPr>
+          <w:ilvl w:val="0"/>
+          <w:numId w:val="1"/>
+        </w:numPr>
+      </w:pPr>
+      <w:r>
+        <w:t>Nye intervjuer</w:t>
+      </w:r>
+    </w:p>
+    <w:p>
+      <w:pPr>
+        <w:pStyle w:val="Overskrift2"/>
+        <w:numPr>
+          <w:ilvl w:val="0"/>
+          <w:numId w:val="1"/>
+        </w:numPr>
+      </w:pPr>
+      <w:r>
+        <w:t>Ferdig produkt</w:t>
+      </w:r>
+    </w:p>
+    <w:p/>
+    <w:p>
+      <w:pPr>
+        <w:pStyle w:val="Listeavsnitt"/>
+        <w:numPr>
+          <w:ilvl w:val="0"/>
+          <w:numId w:val="2"/>
+        </w:numPr>
+        <w:rPr>
+          <w:sz w:val="32"/>
+          <w:szCs w:val="32"/>
+        </w:rPr>
+      </w:pPr>
+      <w:r>
+        <w:rPr>
+          <w:sz w:val="32"/>
+          <w:szCs w:val="32"/>
+        </w:rPr>
+        <w:t xml:space="preserve">Bruk av </w:t>
+      </w:r>
+      <w:r>
+        <w:rPr>
+          <w:sz w:val="32"/>
+          <w:szCs w:val="32"/>
+        </w:rPr>
+        <w:t>Kanb</w:t>
+      </w:r>
+      <w:r>
+        <w:rPr>
+          <w:sz w:val="32"/>
+          <w:szCs w:val="32"/>
+        </w:rPr>
+        <w:t>an</w:t>
+      </w:r>
+    </w:p>
+    <w:p>
+      <w:pPr>
+        <w:pStyle w:val="Listeavsnitt"/>
+        <w:numPr>
+          <w:ilvl w:val="1"/>
+          <w:numId w:val="2"/>
+        </w:numPr>
+        <w:rPr>
+          <w:sz w:val="32"/>
+          <w:szCs w:val="32"/>
+        </w:rPr>
+      </w:pPr>
+      <w:r>
+        <w:rPr>
+          <w:color w:val="FF0000"/>
+          <w:sz w:val="32"/>
+          <w:szCs w:val="32"/>
+        </w:rPr>
+        <w:t>Taiga</w:t>
+      </w:r>
+    </w:p>
+    <w:p>
+      <w:pPr>
+        <w:pStyle w:val="Listeavsnitt"/>
+        <w:numPr>
+          <w:ilvl w:val="1"/>
+          <w:numId w:val="2"/>
+        </w:numPr>
+        <w:rPr>
+          <w:sz w:val="32"/>
+          <w:szCs w:val="32"/>
+        </w:rPr>
+      </w:pPr>
+      <w:r>
+        <w:rPr>
+          <w:sz w:val="32"/>
+          <w:szCs w:val="32"/>
+        </w:rPr>
+        <w:t>Flott lø</w:t>
+      </w:r>
       <w:bookmarkStart w:id="0" w:name="_GoBack"/>
       <w:bookmarkEnd w:id="0"/>
-    </w:p>
-    <w:p>
-      <w:pPr>
-        <w:pStyle w:val="Overskrift2"/>
-        <w:numPr>
-          <w:ilvl w:val="0"/>
-          <w:numId w:val="1"/>
-        </w:numPr>
-      </w:pPr>
-      <w:r>
-        <w:t>Prototype</w:t>
-      </w:r>
-    </w:p>
-    <w:p>
-      <w:pPr>
-        <w:pStyle w:val="Overskrift2"/>
-        <w:numPr>
-          <w:ilvl w:val="0"/>
-          <w:numId w:val="1"/>
-        </w:numPr>
-      </w:pPr>
-      <w:r>
-        <w:t>Intervjuer</w:t>
-      </w:r>
-    </w:p>
-    <w:p>
-      <w:pPr>
-        <w:pStyle w:val="Overskrift2"/>
-        <w:numPr>
-          <w:ilvl w:val="0"/>
-          <w:numId w:val="1"/>
-        </w:numPr>
-      </w:pPr>
-      <w:r>
-        <w:t>Betaversjon</w:t>
-      </w:r>
-    </w:p>
-    <w:p>
-      <w:pPr>
-        <w:pStyle w:val="Overskrift2"/>
-        <w:numPr>
-          <w:ilvl w:val="0"/>
-          <w:numId w:val="1"/>
-        </w:numPr>
-      </w:pPr>
-      <w:r>
-        <w:t>Nye intervjuer</w:t>
-      </w:r>
-    </w:p>
-    <w:p>
-      <w:pPr>
-        <w:pStyle w:val="Overskrift2"/>
-        <w:numPr>
-          <w:ilvl w:val="0"/>
-          <w:numId w:val="1"/>
-        </w:numPr>
-      </w:pPr>
-      <w:r>
-        <w:t>Ferdig produkt</w:t>
+      <w:r>
+        <w:rPr>
+          <w:sz w:val="32"/>
+          <w:szCs w:val="32"/>
+        </w:rPr>
+        <w:t xml:space="preserve">sning for å </w:t>
+      </w:r>
+      <w:r>
+        <w:rPr>
+          <w:color w:val="FF0000"/>
+          <w:sz w:val="32"/>
+          <w:szCs w:val="32"/>
+        </w:rPr>
+        <w:t>fordele arbeid</w:t>
+      </w:r>
+      <w:r>
+        <w:rPr>
+          <w:sz w:val="32"/>
+          <w:szCs w:val="32"/>
+        </w:rPr>
+        <w:t>, se hvordan man ligger an</w:t>
+      </w:r>
+    </w:p>
+    <w:p>
+      <w:pPr>
+        <w:pStyle w:val="Listeavsnitt"/>
+        <w:numPr>
+          <w:ilvl w:val="1"/>
+          <w:numId w:val="2"/>
+        </w:numPr>
+        <w:rPr>
+          <w:sz w:val="32"/>
+          <w:szCs w:val="32"/>
+        </w:rPr>
+      </w:pPr>
+      <w:r>
+        <w:rPr>
+          <w:sz w:val="32"/>
+          <w:szCs w:val="32"/>
+        </w:rPr>
+        <w:t xml:space="preserve">Koble opp mot </w:t>
+      </w:r>
+      <w:r>
+        <w:rPr>
+          <w:color w:val="FF0000"/>
+          <w:sz w:val="32"/>
+          <w:szCs w:val="32"/>
+        </w:rPr>
+        <w:t>slack og git</w:t>
       </w:r>
     </w:p>
     <w:p/>
+    <w:p>
+      <w:pPr>
+        <w:rPr>
+          <w:sz w:val="32"/>
+          <w:szCs w:val="32"/>
+        </w:rPr>
+      </w:pPr>
+    </w:p>
     <w:p>
       <w:pPr>
         <w:pStyle w:val="Listeavsnitt"/>
@@ -93,26 +227,17 @@
           <w:numId w:val="2"/>
         </w:numPr>
         <w:rPr>
-          <w:sz w:val="28"/>
-          <w:szCs w:val="28"/>
-        </w:rPr>
-      </w:pPr>
-      <w:r>
-        <w:rPr>
-          <w:sz w:val="28"/>
-          <w:szCs w:val="28"/>
-        </w:rPr>
-        <w:t xml:space="preserve">Bruk av </w:t>
-      </w:r>
-      <w:proofErr w:type="spellStart"/>
-      <w:r>
-        <w:rPr>
-          <w:sz w:val="28"/>
-          <w:szCs w:val="28"/>
-        </w:rPr>
-        <w:t>Kantan</w:t>
-      </w:r>
-      <w:proofErr w:type="spellEnd"/>
+          <w:sz w:val="32"/>
+          <w:szCs w:val="32"/>
+        </w:rPr>
+      </w:pPr>
+      <w:r>
+        <w:rPr>
+          <w:sz w:val="32"/>
+          <w:szCs w:val="32"/>
+        </w:rPr>
+        <w:t>Når og hvordan vi jobbet</w:t>
+      </w:r>
     </w:p>
     <w:p>
       <w:pPr>
@@ -122,17 +247,24 @@
           <w:numId w:val="2"/>
         </w:numPr>
         <w:rPr>
-          <w:sz w:val="28"/>
-          <w:szCs w:val="28"/>
-        </w:rPr>
-      </w:pPr>
+          <w:sz w:val="32"/>
+          <w:szCs w:val="32"/>
+        </w:rPr>
+      </w:pPr>
+      <w:r>
+        <w:rPr>
+          <w:sz w:val="32"/>
+          <w:szCs w:val="32"/>
+        </w:rPr>
+        <w:t xml:space="preserve">Nesten hver </w:t>
+      </w:r>
       <w:r>
         <w:rPr>
           <w:color w:val="FF0000"/>
-          <w:sz w:val="28"/>
-          <w:szCs w:val="28"/>
-        </w:rPr>
-        <w:t>Taiga</w:t>
+          <w:sz w:val="32"/>
+          <w:szCs w:val="32"/>
+        </w:rPr>
+        <w:t>onsdag og torsdag klokken 10</w:t>
       </w:r>
     </w:p>
     <w:p>
@@ -143,39 +275,54 @@
           <w:numId w:val="2"/>
         </w:numPr>
         <w:rPr>
-          <w:sz w:val="28"/>
-          <w:szCs w:val="28"/>
-        </w:rPr>
-      </w:pPr>
-      <w:r>
-        <w:rPr>
-          <w:sz w:val="28"/>
-          <w:szCs w:val="28"/>
-        </w:rPr>
-        <w:t xml:space="preserve">Flott løsning for å </w:t>
-      </w:r>
-      <w:r>
-        <w:rPr>
           <w:color w:val="FF0000"/>
-          <w:sz w:val="28"/>
-          <w:szCs w:val="28"/>
-        </w:rPr>
-        <w:t>fordele arbe</w:t>
-      </w:r>
+          <w:sz w:val="32"/>
+          <w:szCs w:val="32"/>
+        </w:rPr>
+      </w:pPr>
       <w:r>
         <w:rPr>
           <w:color w:val="FF0000"/>
-          <w:sz w:val="28"/>
-          <w:szCs w:val="28"/>
-        </w:rPr>
-        <w:t>id</w:t>
-      </w:r>
-      <w:r>
-        <w:rPr>
-          <w:sz w:val="28"/>
-          <w:szCs w:val="28"/>
-        </w:rPr>
-        <w:t>, og se hvordan man ligger an</w:t>
+          <w:sz w:val="32"/>
+          <w:szCs w:val="32"/>
+        </w:rPr>
+        <w:t>Google hangouts</w:t>
+      </w:r>
+    </w:p>
+    <w:p>
+      <w:pPr>
+        <w:rPr>
+          <w:sz w:val="32"/>
+          <w:szCs w:val="32"/>
+        </w:rPr>
+      </w:pPr>
+    </w:p>
+    <w:p>
+      <w:pPr>
+        <w:rPr>
+          <w:sz w:val="32"/>
+          <w:szCs w:val="32"/>
+        </w:rPr>
+      </w:pPr>
+    </w:p>
+    <w:p>
+      <w:pPr>
+        <w:pStyle w:val="Listeavsnitt"/>
+        <w:numPr>
+          <w:ilvl w:val="0"/>
+          <w:numId w:val="2"/>
+        </w:numPr>
+        <w:rPr>
+          <w:sz w:val="32"/>
+          <w:szCs w:val="32"/>
+        </w:rPr>
+      </w:pPr>
+      <w:r>
+        <w:rPr>
+          <w:sz w:val="32"/>
+          <w:szCs w:val="32"/>
+        </w:rPr>
+        <w:t>Ansvarsfordeling</w:t>
       </w:r>
     </w:p>
     <w:p>
@@ -186,72 +333,38 @@
           <w:numId w:val="2"/>
         </w:numPr>
         <w:rPr>
-          <w:sz w:val="28"/>
-          <w:szCs w:val="28"/>
-        </w:rPr>
-      </w:pPr>
-      <w:r>
-        <w:rPr>
-          <w:sz w:val="28"/>
-          <w:szCs w:val="28"/>
-        </w:rPr>
-        <w:t xml:space="preserve">Koble opp mot </w:t>
-      </w:r>
-      <w:proofErr w:type="spellStart"/>
+          <w:sz w:val="32"/>
+          <w:szCs w:val="32"/>
+        </w:rPr>
+      </w:pPr>
       <w:r>
         <w:rPr>
           <w:color w:val="FF0000"/>
-          <w:sz w:val="28"/>
-          <w:szCs w:val="28"/>
-        </w:rPr>
-        <w:t>slack</w:t>
-      </w:r>
-      <w:proofErr w:type="spellEnd"/>
-      <w:r>
-        <w:rPr>
-          <w:color w:val="FF0000"/>
-          <w:sz w:val="28"/>
-          <w:szCs w:val="28"/>
-        </w:rPr>
-        <w:t xml:space="preserve"> og </w:t>
-      </w:r>
-      <w:proofErr w:type="spellStart"/>
-      <w:r>
-        <w:rPr>
-          <w:color w:val="FF0000"/>
-          <w:sz w:val="28"/>
-          <w:szCs w:val="28"/>
-        </w:rPr>
-        <w:t>git</w:t>
-      </w:r>
-      <w:proofErr w:type="spellEnd"/>
-    </w:p>
-    <w:p>
-      <w:pPr>
-        <w:rPr>
-          <w:sz w:val="28"/>
-          <w:szCs w:val="28"/>
-        </w:rPr>
-      </w:pPr>
-    </w:p>
-    <w:p>
-      <w:pPr>
-        <w:pStyle w:val="Listeavsnitt"/>
-        <w:numPr>
-          <w:ilvl w:val="0"/>
-          <w:numId w:val="2"/>
-        </w:numPr>
-        <w:rPr>
-          <w:sz w:val="28"/>
-          <w:szCs w:val="28"/>
-        </w:rPr>
-      </w:pPr>
-      <w:r>
-        <w:rPr>
-          <w:sz w:val="28"/>
-          <w:szCs w:val="28"/>
-        </w:rPr>
-        <w:t>Ansvarsfordeling</w:t>
+          <w:sz w:val="32"/>
+          <w:szCs w:val="32"/>
+        </w:rPr>
+        <w:t>Men andre kunne hjelpe til</w:t>
+      </w:r>
+      <w:r>
+        <w:rPr>
+          <w:sz w:val="32"/>
+          <w:szCs w:val="32"/>
+        </w:rPr>
+        <w:t xml:space="preserve"> </w:t>
+      </w:r>
+      <w:r>
+        <w:rPr>
+          <w:sz w:val="32"/>
+          <w:szCs w:val="32"/>
+        </w:rPr>
+        <w:t>å</w:t>
+      </w:r>
+      <w:r>
+        <w:rPr>
+          <w:sz w:val="32"/>
+          <w:szCs w:val="32"/>
+        </w:rPr>
+        <w:t xml:space="preserve"> gjøre om ting på andre sitt hovedområde, kryssjobbing</w:t>
       </w:r>
     </w:p>
     <w:p>
@@ -262,283 +375,37 @@
           <w:numId w:val="2"/>
         </w:numPr>
         <w:rPr>
-          <w:sz w:val="28"/>
-          <w:szCs w:val="28"/>
-        </w:rPr>
-      </w:pPr>
-      <w:r>
-        <w:rPr>
-          <w:sz w:val="28"/>
-          <w:szCs w:val="28"/>
-        </w:rPr>
-        <w:t>Hvert sitt hovedområde, der en hadde hovedansvar for sitt område</w:t>
-      </w:r>
-    </w:p>
-    <w:p>
-      <w:pPr>
-        <w:pStyle w:val="Listeavsnitt"/>
-        <w:numPr>
-          <w:ilvl w:val="1"/>
-          <w:numId w:val="2"/>
-        </w:numPr>
-        <w:rPr>
-          <w:sz w:val="28"/>
-          <w:szCs w:val="28"/>
-        </w:rPr>
-      </w:pPr>
-      <w:r>
-        <w:rPr>
-          <w:color w:val="FF0000"/>
-          <w:sz w:val="28"/>
-          <w:szCs w:val="28"/>
-        </w:rPr>
-        <w:t>Men andre kunne hjelpe til</w:t>
-      </w:r>
-      <w:r>
-        <w:rPr>
-          <w:sz w:val="28"/>
-          <w:szCs w:val="28"/>
-        </w:rPr>
-        <w:t xml:space="preserve"> </w:t>
-      </w:r>
-      <w:proofErr w:type="spellStart"/>
-      <w:r>
-        <w:rPr>
-          <w:sz w:val="28"/>
-          <w:szCs w:val="28"/>
-        </w:rPr>
-        <w:t>og</w:t>
-      </w:r>
-      <w:proofErr w:type="spellEnd"/>
-      <w:r>
-        <w:rPr>
-          <w:sz w:val="28"/>
-          <w:szCs w:val="28"/>
-        </w:rPr>
-        <w:t xml:space="preserve"> gjøre om ting på andre sitt hovedområde, kryssjobbing</w:t>
-      </w:r>
-    </w:p>
-    <w:p>
-      <w:pPr>
-        <w:pStyle w:val="Listeavsnitt"/>
-        <w:numPr>
-          <w:ilvl w:val="1"/>
-          <w:numId w:val="2"/>
-        </w:numPr>
-        <w:rPr>
-          <w:sz w:val="28"/>
-          <w:szCs w:val="28"/>
-        </w:rPr>
-      </w:pPr>
-      <w:r>
-        <w:rPr>
-          <w:sz w:val="28"/>
-          <w:szCs w:val="28"/>
-        </w:rPr>
-        <w:t xml:space="preserve">Kai </w:t>
-      </w:r>
-      <w:proofErr w:type="spellStart"/>
-      <w:r>
-        <w:rPr>
-          <w:sz w:val="28"/>
-          <w:szCs w:val="28"/>
-        </w:rPr>
-        <w:t>backend</w:t>
-      </w:r>
-      <w:proofErr w:type="spellEnd"/>
-      <w:r>
-        <w:rPr>
-          <w:sz w:val="28"/>
-          <w:szCs w:val="28"/>
-        </w:rPr>
-        <w:t xml:space="preserve">, </w:t>
-      </w:r>
-      <w:proofErr w:type="spellStart"/>
-      <w:r>
-        <w:rPr>
-          <w:sz w:val="28"/>
-          <w:szCs w:val="28"/>
-        </w:rPr>
-        <w:t>andreas</w:t>
-      </w:r>
-      <w:proofErr w:type="spellEnd"/>
-      <w:r>
-        <w:rPr>
-          <w:sz w:val="28"/>
-          <w:szCs w:val="28"/>
-        </w:rPr>
-        <w:t xml:space="preserve"> </w:t>
-      </w:r>
-      <w:proofErr w:type="spellStart"/>
-      <w:r>
-        <w:rPr>
-          <w:sz w:val="28"/>
-          <w:szCs w:val="28"/>
-        </w:rPr>
-        <w:t>frontend</w:t>
-      </w:r>
-      <w:proofErr w:type="spellEnd"/>
-      <w:r>
-        <w:rPr>
-          <w:sz w:val="28"/>
-          <w:szCs w:val="28"/>
-        </w:rPr>
-        <w:t xml:space="preserve">, </w:t>
-      </w:r>
-      <w:proofErr w:type="spellStart"/>
-      <w:r>
-        <w:rPr>
-          <w:sz w:val="28"/>
-          <w:szCs w:val="28"/>
-        </w:rPr>
-        <w:t>cem</w:t>
-      </w:r>
-      <w:proofErr w:type="spellEnd"/>
-      <w:r>
-        <w:rPr>
-          <w:sz w:val="28"/>
-          <w:szCs w:val="28"/>
-        </w:rPr>
-        <w:t xml:space="preserve"> ideer, og endre som leder og loggfører</w:t>
-      </w:r>
-    </w:p>
-    <w:p>
-      <w:pPr>
-        <w:rPr>
-          <w:sz w:val="28"/>
-          <w:szCs w:val="28"/>
-        </w:rPr>
-      </w:pPr>
-    </w:p>
-    <w:p>
-      <w:pPr>
-        <w:pStyle w:val="Listeavsnitt"/>
-        <w:numPr>
-          <w:ilvl w:val="0"/>
-          <w:numId w:val="2"/>
-        </w:numPr>
-        <w:rPr>
-          <w:sz w:val="28"/>
-          <w:szCs w:val="28"/>
-        </w:rPr>
-      </w:pPr>
-      <w:r>
-        <w:rPr>
-          <w:sz w:val="28"/>
-          <w:szCs w:val="28"/>
-        </w:rPr>
-        <w:t>Når og hvordan vi jobbet</w:t>
-      </w:r>
-    </w:p>
-    <w:p>
-      <w:pPr>
-        <w:pStyle w:val="Listeavsnitt"/>
-        <w:numPr>
-          <w:ilvl w:val="1"/>
-          <w:numId w:val="2"/>
-        </w:numPr>
-        <w:rPr>
-          <w:sz w:val="28"/>
-          <w:szCs w:val="28"/>
-        </w:rPr>
-      </w:pPr>
-      <w:r>
-        <w:rPr>
-          <w:sz w:val="28"/>
-          <w:szCs w:val="28"/>
-        </w:rPr>
-        <w:t xml:space="preserve">Nesten hver </w:t>
-      </w:r>
-      <w:r>
-        <w:rPr>
-          <w:color w:val="FF0000"/>
-          <w:sz w:val="28"/>
-          <w:szCs w:val="28"/>
-        </w:rPr>
-        <w:t>onsdag</w:t>
-      </w:r>
-      <w:r>
-        <w:rPr>
-          <w:color w:val="FF0000"/>
-          <w:sz w:val="28"/>
-          <w:szCs w:val="28"/>
-        </w:rPr>
-        <w:t xml:space="preserve"> og torsdag</w:t>
-      </w:r>
-      <w:r>
-        <w:rPr>
-          <w:color w:val="FF0000"/>
-          <w:sz w:val="28"/>
-          <w:szCs w:val="28"/>
-        </w:rPr>
-        <w:t xml:space="preserve"> klokken 10</w:t>
-      </w:r>
-      <w:r>
-        <w:rPr>
-          <w:sz w:val="28"/>
-          <w:szCs w:val="28"/>
-        </w:rPr>
-        <w:t>, til litt ut på dagen</w:t>
-      </w:r>
-    </w:p>
-    <w:p>
-      <w:pPr>
-        <w:pStyle w:val="Listeavsnitt"/>
-        <w:numPr>
-          <w:ilvl w:val="1"/>
-          <w:numId w:val="2"/>
-        </w:numPr>
-        <w:rPr>
-          <w:sz w:val="28"/>
-          <w:szCs w:val="28"/>
-        </w:rPr>
-      </w:pPr>
-      <w:r>
-        <w:rPr>
-          <w:sz w:val="28"/>
-          <w:szCs w:val="28"/>
-        </w:rPr>
-        <w:t>Jobbet stort sett på grupperom for å få bedre arbeidsro og kommunikasjon</w:t>
-      </w:r>
-    </w:p>
-    <w:p>
-      <w:pPr>
-        <w:pStyle w:val="Listeavsnitt"/>
-        <w:numPr>
-          <w:ilvl w:val="1"/>
-          <w:numId w:val="2"/>
-        </w:numPr>
-        <w:rPr>
-          <w:sz w:val="28"/>
-          <w:szCs w:val="28"/>
-        </w:rPr>
-      </w:pPr>
-      <w:r>
-        <w:rPr>
-          <w:sz w:val="28"/>
-          <w:szCs w:val="28"/>
-        </w:rPr>
-        <w:t>Spurte intervjuobjekter og fikk tilbake meldinger vi gikk ut ifra, og skapte en ny prototype</w:t>
-      </w:r>
-    </w:p>
-    <w:p>
-      <w:pPr>
-        <w:pStyle w:val="Listeavsnitt"/>
-        <w:numPr>
-          <w:ilvl w:val="1"/>
-          <w:numId w:val="2"/>
-        </w:numPr>
-        <w:rPr>
-          <w:sz w:val="28"/>
-          <w:szCs w:val="28"/>
-        </w:rPr>
-      </w:pPr>
-      <w:r>
-        <w:rPr>
-          <w:sz w:val="28"/>
-          <w:szCs w:val="28"/>
-        </w:rPr>
-        <w:t>Gjorde denne måten til vi kom fram til en løsning vi ble fornøyd med</w:t>
+          <w:sz w:val="32"/>
+          <w:szCs w:val="32"/>
+        </w:rPr>
+      </w:pPr>
+      <w:r>
+        <w:rPr>
+          <w:sz w:val="32"/>
+          <w:szCs w:val="32"/>
+        </w:rPr>
+        <w:t>Kai backend, andreas frontend, cem ideer</w:t>
+      </w:r>
+      <w:r>
+        <w:rPr>
+          <w:sz w:val="32"/>
+          <w:szCs w:val="32"/>
+        </w:rPr>
+        <w:t xml:space="preserve"> og designer, og endre som leder,</w:t>
+      </w:r>
+      <w:r>
+        <w:rPr>
+          <w:sz w:val="32"/>
+          <w:szCs w:val="32"/>
+        </w:rPr>
+        <w:t xml:space="preserve"> loggfører</w:t>
+      </w:r>
+      <w:r>
+        <w:rPr>
+          <w:sz w:val="32"/>
+          <w:szCs w:val="32"/>
+        </w:rPr>
+        <w:t xml:space="preserve"> og designer</w:t>
       </w:r>
     </w:p>
     <w:p/>
@@ -812,15 +679,6 @@
   </w:num>
   <w:num w:numId="2">
     <w:abstractNumId w:val="0"/>
-    <w:lvlOverride w:ilvl="0"/>
-    <w:lvlOverride w:ilvl="1"/>
-    <w:lvlOverride w:ilvl="2"/>
-    <w:lvlOverride w:ilvl="3"/>
-    <w:lvlOverride w:ilvl="4"/>
-    <w:lvlOverride w:ilvl="5"/>
-    <w:lvlOverride w:ilvl="6"/>
-    <w:lvlOverride w:ilvl="7"/>
-    <w:lvlOverride w:ilvl="8"/>
   </w:num>
 </w:numbering>
 </file>
@@ -1301,6 +1159,36 @@
       <w:contextualSpacing/>
     </w:pPr>
   </w:style>
+  <w:style w:type="paragraph" w:styleId="Bobletekst">
+    <w:name w:val="Balloon Text"/>
+    <w:basedOn w:val="Normal"/>
+    <w:link w:val="BobletekstTegn"/>
+    <w:uiPriority w:val="99"/>
+    <w:semiHidden/>
+    <w:unhideWhenUsed/>
+    <w:rsid w:val="00D053A9"/>
+    <w:pPr>
+      <w:spacing w:after="0" w:line="240" w:lineRule="auto"/>
+    </w:pPr>
+    <w:rPr>
+      <w:rFonts w:ascii="Segoe UI" w:hAnsi="Segoe UI" w:cs="Segoe UI"/>
+      <w:sz w:val="18"/>
+      <w:szCs w:val="18"/>
+    </w:rPr>
+  </w:style>
+  <w:style w:type="character" w:customStyle="1" w:styleId="BobletekstTegn">
+    <w:name w:val="Bobletekst Tegn"/>
+    <w:basedOn w:val="Standardskriftforavsnitt"/>
+    <w:link w:val="Bobletekst"/>
+    <w:uiPriority w:val="99"/>
+    <w:semiHidden/>
+    <w:rsid w:val="00D053A9"/>
+    <w:rPr>
+      <w:rFonts w:ascii="Segoe UI" w:hAnsi="Segoe UI" w:cs="Segoe UI"/>
+      <w:sz w:val="18"/>
+      <w:szCs w:val="18"/>
+    </w:rPr>
+  </w:style>
 </w:styles>
 </file>
 

</xml_diff>